<commit_message>
Pequeño error caso practico
</commit_message>
<xml_diff>
--- a/FuentesCurso/UD 03. Principales acciones con Docker/UD 03.04 - Caso practico 02 - Instalando LAMP + Wordpress en contenedor.docx
+++ b/FuentesCurso/UD 03. Principales acciones con Docker/UD 03.04 - Caso practico 02 - Instalando LAMP + Wordpress en contenedor.docx
@@ -79,12 +79,12 @@
             <wp:extent cx="6120000" cy="723900"/>
             <wp:effectExtent b="0" l="0" r="0" t="0"/>
             <wp:wrapSquare wrapText="bothSides" distB="114300" distT="114300" distL="114300" distR="114300"/>
-            <wp:docPr id="4" name="image3.png"/>
+            <wp:docPr id="4" name="image4.png"/>
             <a:graphic>
               <a:graphicData uri="http://schemas.openxmlformats.org/drawingml/2006/picture">
                 <pic:pic>
                   <pic:nvPicPr>
-                    <pic:cNvPr id="0" name="image3.png"/>
+                    <pic:cNvPr id="0" name="image4.png"/>
                     <pic:cNvPicPr preferRelativeResize="0"/>
                   </pic:nvPicPr>
                   <pic:blipFill>
@@ -1737,7 +1737,7 @@
         <w:pStyle w:val="Heading1"/>
         <w:numPr>
           <w:ilvl w:val="0"/>
-          <w:numId w:val="1"/>
+          <w:numId w:val="3"/>
         </w:numPr>
         <w:ind w:left="432"/>
       </w:pPr>
@@ -1780,7 +1780,7 @@
         <w:pStyle w:val="Heading1"/>
         <w:numPr>
           <w:ilvl w:val="0"/>
-          <w:numId w:val="1"/>
+          <w:numId w:val="3"/>
         </w:numPr>
         <w:ind w:left="432"/>
         <w:jc w:val="both"/>
@@ -1926,12 +1926,12 @@
           <wp:inline distB="114300" distT="114300" distL="114300" distR="114300">
             <wp:extent cx="6120000" cy="1511300"/>
             <wp:effectExtent b="0" l="0" r="0" t="0"/>
-            <wp:docPr id="3" name="image4.png"/>
+            <wp:docPr id="3" name="image3.png"/>
             <a:graphic>
               <a:graphicData uri="http://schemas.openxmlformats.org/drawingml/2006/picture">
                 <pic:pic>
                   <pic:nvPicPr>
-                    <pic:cNvPr id="0" name="image4.png"/>
+                    <pic:cNvPr id="0" name="image3.png"/>
                     <pic:cNvPicPr preferRelativeResize="0"/>
                   </pic:nvPicPr>
                   <pic:blipFill>
@@ -1966,7 +1966,7 @@
         <w:pStyle w:val="Heading1"/>
         <w:numPr>
           <w:ilvl w:val="0"/>
-          <w:numId w:val="1"/>
+          <w:numId w:val="3"/>
         </w:numPr>
         <w:ind w:left="432"/>
         <w:jc w:val="both"/>
@@ -2043,7 +2043,7 @@
         <w:pStyle w:val="Heading2"/>
         <w:numPr>
           <w:ilvl w:val="1"/>
-          <w:numId w:val="1"/>
+          <w:numId w:val="3"/>
         </w:numPr>
         <w:ind w:left="576"/>
         <w:rPr>
@@ -2325,7 +2325,7 @@
         <w:pStyle w:val="Heading2"/>
         <w:numPr>
           <w:ilvl w:val="1"/>
-          <w:numId w:val="1"/>
+          <w:numId w:val="3"/>
         </w:numPr>
         <w:ind w:left="576"/>
         <w:rPr>
@@ -2858,7 +2858,7 @@
         <w:pStyle w:val="Heading2"/>
         <w:numPr>
           <w:ilvl w:val="1"/>
-          <w:numId w:val="1"/>
+          <w:numId w:val="3"/>
         </w:numPr>
         <w:ind w:left="576"/>
         <w:rPr>
@@ -3533,7 +3533,7 @@
         <w:pStyle w:val="Heading2"/>
         <w:numPr>
           <w:ilvl w:val="1"/>
-          <w:numId w:val="1"/>
+          <w:numId w:val="3"/>
         </w:numPr>
         <w:ind w:left="576"/>
         <w:rPr>
@@ -3888,7 +3888,7 @@
         <w:pStyle w:val="Heading2"/>
         <w:numPr>
           <w:ilvl w:val="1"/>
-          <w:numId w:val="1"/>
+          <w:numId w:val="3"/>
         </w:numPr>
         <w:ind w:left="576"/>
         <w:rPr>
@@ -3933,34 +3933,251 @@
     </w:p>
     <w:p>
       <w:pPr>
+        <w:rPr/>
+      </w:pPr>
+      <w:r>
+        <w:rPr>
+          <w:rtl w:val="0"/>
+        </w:rPr>
+      </w:r>
+    </w:p>
+    <w:p>
+      <w:pPr>
         <w:pStyle w:val="Heading2"/>
         <w:numPr>
           <w:ilvl w:val="1"/>
+          <w:numId w:val="3"/>
+        </w:numPr>
+        <w:ind w:left="576"/>
+        <w:rPr>
+          <w:color w:val="669966"/>
+        </w:rPr>
+      </w:pPr>
+      <w:bookmarkStart w:colFirst="0" w:colLast="0" w:name="_svap5okjl43i" w:id="9"/>
+      <w:bookmarkEnd w:id="9"/>
+      <w:r>
+        <w:rPr>
+          <w:rtl w:val="0"/>
+        </w:rPr>
+        <w:t xml:space="preserve">Configurando los servicios para que arranquen al iniciar el contenedor</w:t>
+      </w:r>
+    </w:p>
+    <w:p>
+      <w:pPr>
+        <w:rPr/>
+      </w:pPr>
+      <w:r>
+        <w:rPr>
+          <w:rtl w:val="0"/>
+        </w:rPr>
+        <w:t xml:space="preserve">En este punto vamos a explicar cómo conseguir que nuestro contenedor Docker pueda lanzar los servicios al iniciarse. Generalmente, por el bajo coste de poner en marcha un contenedor, los sistemas Docker están pensados para ejecutar mono-servicios.</w:t>
+      </w:r>
+    </w:p>
+    <w:p>
+      <w:pPr>
+        <w:rPr/>
+      </w:pPr>
+      <w:r>
+        <w:rPr>
+          <w:rtl w:val="0"/>
+        </w:rPr>
+        <w:br w:type="textWrapping"/>
+        <w:t xml:space="preserve">Los contenedores multiservicio son la excepción y este ha sido presentado con fin didáctico (más adelante en el curso, veremos cómo realizar esta misma son servicios en distintos contenedores).</w:t>
+      </w:r>
+    </w:p>
+    <w:p>
+      <w:pPr>
+        <w:rPr/>
+      </w:pPr>
+      <w:r>
+        <w:rPr>
+          <w:rtl w:val="0"/>
+        </w:rPr>
+        <w:t xml:space="preserve">Al situarnos en un caso de contenedor multiservicio, seguimos las premisas que nos indica la documentación de Docker </w:t>
+      </w:r>
+      <w:hyperlink r:id="rId15">
+        <w:r>
+          <w:rPr>
+            <w:color w:val="1155cc"/>
+            <w:u w:val="single"/>
+            <w:rtl w:val="0"/>
+          </w:rPr>
+          <w:t xml:space="preserve">https://docs.docker.com/config/containers/multi-service_container/</w:t>
+        </w:r>
+      </w:hyperlink>
+      <w:r>
+        <w:rPr>
+          <w:rtl w:val="0"/>
+        </w:rPr>
+        <w:t xml:space="preserve"> que propone que si necesitamos lanzar varios servicios, lancemos como comando la ejecución de un script que lance los servicios que necesitemos.</w:t>
+      </w:r>
+    </w:p>
+    <w:p>
+      <w:pPr>
+        <w:rPr/>
+      </w:pPr>
+      <w:r>
+        <w:rPr>
+          <w:rtl w:val="0"/>
+        </w:rPr>
+      </w:r>
+    </w:p>
+    <w:p>
+      <w:pPr>
+        <w:rPr/>
+      </w:pPr>
+      <w:r>
+        <w:rPr>
+          <w:rtl w:val="0"/>
+        </w:rPr>
+        <w:t xml:space="preserve">Como en este caso práctico nuestro contenedor está configurado para ejecutar al iniciarse la shell </w:t>
+      </w:r>
+      <w:r>
+        <w:rPr>
+          <w:b w:val="1"/>
+          <w:i w:val="1"/>
+          <w:rtl w:val="0"/>
+        </w:rPr>
+        <w:t xml:space="preserve">“bash”</w:t>
+      </w:r>
+      <w:r>
+        <w:rPr>
+          <w:rtl w:val="0"/>
+        </w:rPr>
+        <w:t xml:space="preserve">, podemos editar el fichero de configuración </w:t>
+      </w:r>
+      <w:r>
+        <w:rPr>
+          <w:b w:val="1"/>
+          <w:i w:val="1"/>
+          <w:rtl w:val="0"/>
+        </w:rPr>
+        <w:t xml:space="preserve">“.bashrc” </w:t>
+      </w:r>
+      <w:r>
+        <w:rPr>
+          <w:rtl w:val="0"/>
+        </w:rPr>
+        <w:t xml:space="preserve">con el fin de que al iniciar la shell, se lancen los servicios Apache y MySQL.</w:t>
+      </w:r>
+    </w:p>
+    <w:p>
+      <w:pPr>
+        <w:rPr/>
+      </w:pPr>
+      <w:r>
+        <w:rPr>
+          <w:rtl w:val="0"/>
+        </w:rPr>
+      </w:r>
+    </w:p>
+    <w:p>
+      <w:pPr>
+        <w:rPr/>
+      </w:pPr>
+      <w:r>
+        <w:rPr>
+          <w:rtl w:val="0"/>
+        </w:rPr>
+        <w:t xml:space="preserve">Podemos hacerlo siguiendo los siguientes pasos dentro del contenedor:</w:t>
+      </w:r>
+    </w:p>
+    <w:p>
+      <w:pPr>
+        <w:numPr>
+          <w:ilvl w:val="0"/>
           <w:numId w:val="1"/>
         </w:numPr>
-        <w:ind w:left="576"/>
-        <w:rPr>
-          <w:color w:val="669966"/>
-        </w:rPr>
-      </w:pPr>
-      <w:bookmarkStart w:colFirst="0" w:colLast="0" w:name="_svap5okjl43i" w:id="9"/>
-      <w:bookmarkEnd w:id="9"/>
-      <w:r>
-        <w:rPr>
-          <w:rtl w:val="0"/>
-        </w:rPr>
-        <w:t xml:space="preserve">Configurando los servicios para que arranquen al arrancar</w:t>
-      </w:r>
-    </w:p>
-    <w:p>
-      <w:pPr>
-        <w:rPr/>
-      </w:pPr>
-      <w:r>
-        <w:rPr>
-          <w:rtl w:val="0"/>
-        </w:rPr>
-        <w:t xml:space="preserve">En nuestro contenedor hemos iniciado manualmente los servicios “apache2” y “mysql”. Si queremos que se inicien automáticamente al arrancar el contenedor debemos usar las órdenes.</w:t>
+        <w:spacing w:after="0" w:afterAutospacing="0"/>
+        <w:ind w:left="720" w:hanging="360"/>
+      </w:pPr>
+      <w:r>
+        <w:rPr>
+          <w:rtl w:val="0"/>
+        </w:rPr>
+        <w:t xml:space="preserve">Accedemos a la carpeta de nuestro usuario, “</w:t>
+      </w:r>
+      <w:r>
+        <w:rPr>
+          <w:b w:val="1"/>
+          <w:i w:val="1"/>
+          <w:rtl w:val="0"/>
+        </w:rPr>
+        <w:t xml:space="preserve">/root</w:t>
+      </w:r>
+      <w:r>
+        <w:rPr>
+          <w:rtl w:val="0"/>
+        </w:rPr>
+        <w:t xml:space="preserve">” escribiendo “</w:t>
+      </w:r>
+      <w:r>
+        <w:rPr>
+          <w:b w:val="1"/>
+          <w:i w:val="1"/>
+          <w:rtl w:val="0"/>
+        </w:rPr>
+        <w:t xml:space="preserve">cd</w:t>
+      </w:r>
+      <w:r>
+        <w:rPr>
+          <w:rtl w:val="0"/>
+        </w:rPr>
+        <w:t xml:space="preserve">”, “</w:t>
+      </w:r>
+      <w:r>
+        <w:rPr>
+          <w:b w:val="1"/>
+          <w:i w:val="1"/>
+          <w:rtl w:val="0"/>
+        </w:rPr>
+        <w:t xml:space="preserve">cd ~</w:t>
+      </w:r>
+      <w:r>
+        <w:rPr>
+          <w:rtl w:val="0"/>
+        </w:rPr>
+        <w:t xml:space="preserve">” o “</w:t>
+      </w:r>
+      <w:r>
+        <w:rPr>
+          <w:b w:val="1"/>
+          <w:i w:val="1"/>
+          <w:rtl w:val="0"/>
+        </w:rPr>
+        <w:t xml:space="preserve">cd /root</w:t>
+      </w:r>
+      <w:r>
+        <w:rPr>
+          <w:rtl w:val="0"/>
+        </w:rPr>
+        <w:t xml:space="preserve">”.</w:t>
+      </w:r>
+    </w:p>
+    <w:p>
+      <w:pPr>
+        <w:numPr>
+          <w:ilvl w:val="0"/>
+          <w:numId w:val="1"/>
+        </w:numPr>
+        <w:spacing w:before="0" w:beforeAutospacing="0"/>
+        <w:ind w:left="720" w:hanging="360"/>
+      </w:pPr>
+      <w:r>
+        <w:rPr>
+          <w:rtl w:val="0"/>
+        </w:rPr>
+        <w:t xml:space="preserve">Ahí, con un editor de texto modificamos el fichero “.bashrc” y al final del mismo añadimos las líneas siguientes.</w:t>
+      </w:r>
+    </w:p>
+    <w:p>
+      <w:pPr>
+        <w:rPr/>
+      </w:pPr>
+      <w:r>
+        <w:rPr>
+          <w:rtl w:val="0"/>
+        </w:rPr>
       </w:r>
     </w:p>
     <w:tbl>
@@ -3993,19 +4210,7 @@
           </w:tcPr>
           <w:p>
             <w:pPr>
-              <w:keepNext w:val="0"/>
-              <w:keepLines w:val="0"/>
-              <w:widowControl w:val="0"/>
-              <w:pBdr>
-                <w:top w:space="0" w:sz="0" w:val="nil"/>
-                <w:left w:space="0" w:sz="0" w:val="nil"/>
-                <w:bottom w:space="0" w:sz="0" w:val="nil"/>
-                <w:right w:space="0" w:sz="0" w:val="nil"/>
-                <w:between w:space="0" w:sz="0" w:val="nil"/>
-              </w:pBdr>
-              <w:shd w:fill="auto" w:val="clear"/>
               <w:spacing w:after="0" w:before="0" w:line="276" w:lineRule="auto"/>
-              <w:ind w:left="0" w:right="0" w:firstLine="0"/>
               <w:jc w:val="left"/>
               <w:rPr/>
             </w:pPr>
@@ -4016,43 +4221,9 @@
                 <w:shd w:fill="f8f8f8" w:val="clear"/>
                 <w:rtl w:val="0"/>
               </w:rPr>
-              <w:t xml:space="preserve">systemctl </w:t>
-            </w:r>
-            <w:r>
-              <w:rPr>
-                <w:rFonts w:ascii="Consolas" w:cs="Consolas" w:eastAsia="Consolas" w:hAnsi="Consolas"/>
-                <w:color w:val="0086b3"/>
-                <w:shd w:fill="f8f8f8" w:val="clear"/>
-                <w:rtl w:val="0"/>
-              </w:rPr>
-              <w:t xml:space="preserve">enable</w:t>
-            </w:r>
-            <w:r>
-              <w:rPr>
-                <w:rFonts w:ascii="Consolas" w:cs="Consolas" w:eastAsia="Consolas" w:hAnsi="Consolas"/>
-                <w:color w:val="333333"/>
-                <w:shd w:fill="f8f8f8" w:val="clear"/>
-                <w:rtl w:val="0"/>
-              </w:rPr>
-              <w:t xml:space="preserve"> apache2; systemctl </w:t>
-            </w:r>
-            <w:r>
-              <w:rPr>
-                <w:rFonts w:ascii="Consolas" w:cs="Consolas" w:eastAsia="Consolas" w:hAnsi="Consolas"/>
-                <w:color w:val="0086b3"/>
-                <w:shd w:fill="f8f8f8" w:val="clear"/>
-                <w:rtl w:val="0"/>
-              </w:rPr>
-              <w:t xml:space="preserve">enable</w:t>
-            </w:r>
-            <w:r>
-              <w:rPr>
-                <w:rFonts w:ascii="Consolas" w:cs="Consolas" w:eastAsia="Consolas" w:hAnsi="Consolas"/>
-                <w:color w:val="333333"/>
-                <w:shd w:fill="f8f8f8" w:val="clear"/>
-                <w:rtl w:val="0"/>
-              </w:rPr>
-              <w:t xml:space="preserve"> mysql</w:t>
+              <w:t xml:space="preserve">service apache2 start</w:t>
+              <w:br w:type="textWrapping"/>
+              <w:t xml:space="preserve">service mysql start</w:t>
             </w:r>
             <w:r>
               <w:rPr>
@@ -4075,10 +4246,188 @@
     </w:p>
     <w:p>
       <w:pPr>
+        <w:rPr/>
+      </w:pPr>
+      <w:r>
+        <w:rPr>
+          <w:b w:val="1"/>
+          <w:rtl w:val="0"/>
+        </w:rPr>
+        <w:t xml:space="preserve">Extra:</w:t>
+      </w:r>
+      <w:r>
+        <w:rPr>
+          <w:rtl w:val="0"/>
+        </w:rPr>
+        <w:t xml:space="preserve"> Docker por defecto no arranca sistemas de inicio del sistema/procesos/servicios, del estilo de SystemD o Upstart. Eso no quita que si Docker es capaz de arrancar sistemas de inicio de ese estilo, aunque no sea la opción más recomendada. Algunas formas de poder realizarlo:</w:t>
+      </w:r>
+    </w:p>
+    <w:p>
+      <w:pPr>
+        <w:numPr>
+          <w:ilvl w:val="0"/>
+          <w:numId w:val="2"/>
+        </w:numPr>
+        <w:spacing w:after="0" w:afterAutospacing="0"/>
+        <w:ind w:left="720" w:hanging="360"/>
+        <w:rPr>
+          <w:u w:val="none"/>
+        </w:rPr>
+      </w:pPr>
+      <w:r>
+        <w:rPr>
+          <w:rtl w:val="0"/>
+        </w:rPr>
+        <w:t xml:space="preserve">Instalando los sistema y lanzado Docker en modo privilegiado (ojo, posibles problemas de seguridad). No recomendado.</w:t>
+      </w:r>
+    </w:p>
+    <w:p>
+      <w:pPr>
+        <w:numPr>
+          <w:ilvl w:val="1"/>
+          <w:numId w:val="2"/>
+        </w:numPr>
+        <w:spacing w:after="0" w:afterAutospacing="0" w:before="0" w:beforeAutospacing="0"/>
+        <w:ind w:left="1440" w:hanging="360"/>
+        <w:rPr>
+          <w:u w:val="none"/>
+        </w:rPr>
+      </w:pPr>
+      <w:hyperlink r:id="rId16">
+        <w:r>
+          <w:rPr>
+            <w:color w:val="1155cc"/>
+            <w:u w:val="single"/>
+            <w:rtl w:val="0"/>
+          </w:rPr>
+          <w:t xml:space="preserve">https://www.trendmicro.com/en_us/research/19/l/why-running-a-privileged-container-in-docker-is-a-bad-idea.html</w:t>
+        </w:r>
+      </w:hyperlink>
+      <w:r>
+        <w:rPr>
+          <w:rtl w:val="0"/>
+        </w:rPr>
+      </w:r>
+    </w:p>
+    <w:p>
+      <w:pPr>
+        <w:numPr>
+          <w:ilvl w:val="0"/>
+          <w:numId w:val="2"/>
+        </w:numPr>
+        <w:spacing w:after="0" w:afterAutospacing="0" w:before="0" w:beforeAutospacing="0"/>
+        <w:ind w:left="720" w:hanging="360"/>
+        <w:rPr>
+          <w:u w:val="none"/>
+        </w:rPr>
+      </w:pPr>
+      <w:r>
+        <w:rPr>
+          <w:rtl w:val="0"/>
+        </w:rPr>
+        <w:t xml:space="preserve">Para poder hacer esto sin usar contenedores privilegiados, es posible utilizar una característica reciente que permite lanzar su propio proceso de inicio con la opción de </w:t>
+      </w:r>
+      <w:r>
+        <w:rPr>
+          <w:b w:val="1"/>
+          <w:i w:val="1"/>
+          <w:rtl w:val="0"/>
+        </w:rPr>
+        <w:t xml:space="preserve">“docker run”</w:t>
+      </w:r>
+      <w:r>
+        <w:rPr>
+          <w:rtl w:val="0"/>
+        </w:rPr>
+        <w:t xml:space="preserve">, </w:t>
+      </w:r>
+      <w:r>
+        <w:rPr>
+          <w:b w:val="1"/>
+          <w:i w:val="1"/>
+          <w:rtl w:val="0"/>
+        </w:rPr>
+        <w:t xml:space="preserve">“--init”</w:t>
+      </w:r>
+      <w:r>
+        <w:rPr>
+          <w:rtl w:val="0"/>
+        </w:rPr>
+        <w:t xml:space="preserve">, e indicar ahí el proceso de SystemD o Upstart (o si no se indica nada, usará el propio de Docker).</w:t>
+      </w:r>
+    </w:p>
+    <w:p>
+      <w:pPr>
+        <w:numPr>
+          <w:ilvl w:val="1"/>
+          <w:numId w:val="2"/>
+        </w:numPr>
+        <w:spacing w:after="0" w:afterAutospacing="0" w:before="0" w:beforeAutospacing="0"/>
+        <w:ind w:left="1440" w:hanging="360"/>
+        <w:rPr>
+          <w:u w:val="none"/>
+        </w:rPr>
+      </w:pPr>
+      <w:hyperlink r:id="rId17">
+        <w:r>
+          <w:rPr>
+            <w:color w:val="1155cc"/>
+            <w:u w:val="single"/>
+            <w:rtl w:val="0"/>
+          </w:rPr>
+          <w:t xml:space="preserve">https://docs.docker.com/engine/reference/run/#specify-an-init-process</w:t>
+        </w:r>
+      </w:hyperlink>
+      <w:r>
+        <w:rPr>
+          <w:rtl w:val="0"/>
+        </w:rPr>
+      </w:r>
+    </w:p>
+    <w:p>
+      <w:pPr>
+        <w:numPr>
+          <w:ilvl w:val="1"/>
+          <w:numId w:val="2"/>
+        </w:numPr>
+        <w:spacing w:before="0" w:beforeAutospacing="0"/>
+        <w:ind w:left="1440" w:hanging="360"/>
+        <w:rPr>
+          <w:u w:val="none"/>
+        </w:rPr>
+      </w:pPr>
+      <w:hyperlink r:id="rId18">
+        <w:r>
+          <w:rPr>
+            <w:color w:val="1155cc"/>
+            <w:u w:val="single"/>
+            <w:rtl w:val="0"/>
+          </w:rPr>
+          <w:t xml:space="preserve">https://developers.redhat.com/blog/2016/09/13/running-systemd-in-a-non-privileged-container/</w:t>
+        </w:r>
+      </w:hyperlink>
+      <w:r>
+        <w:rPr>
+          <w:rtl w:val="0"/>
+        </w:rPr>
+      </w:r>
+    </w:p>
+    <w:p>
+      <w:pPr>
+        <w:rPr/>
+      </w:pPr>
+      <w:r>
+        <w:rPr>
+          <w:rtl w:val="0"/>
+        </w:rPr>
+      </w:r>
+    </w:p>
+    <w:p>
+      <w:pPr>
         <w:pStyle w:val="Heading2"/>
         <w:numPr>
           <w:ilvl w:val="1"/>
-          <w:numId w:val="1"/>
+          <w:numId w:val="3"/>
         </w:numPr>
         <w:ind w:left="576"/>
       </w:pPr>
@@ -4101,7 +4450,7 @@
         </w:rPr>
         <w:t xml:space="preserve">Por último para comprobar que todo ha funcionado correctamente, probaremos a parar el contenedor, ponerlo de nuevo en marcha y comprobar que podemos acceder a nuestro Wordpress en </w:t>
       </w:r>
-      <w:hyperlink r:id="rId15">
+      <w:hyperlink r:id="rId19">
         <w:r>
           <w:rPr>
             <w:color w:val="1155cc"/>
@@ -4115,13 +4464,8 @@
         <w:rPr>
           <w:rtl w:val="0"/>
         </w:rPr>
-        <w:t xml:space="preserve"> </w:t>
-      </w:r>
-    </w:p>
-    <w:p>
-      <w:pPr>
-        <w:rPr/>
-      </w:pPr>
+        <w:t xml:space="preserve">. </w:t>
+      </w:r>
       <w:r>
         <w:rPr>
           <w:rtl w:val="0"/>
@@ -4289,18 +4633,50 @@
         <w:rPr>
           <w:rtl w:val="0"/>
         </w:rPr>
+      </w:r>
+    </w:p>
+    <w:p>
+      <w:pPr>
+        <w:rPr/>
+      </w:pPr>
+      <w:r>
+        <w:rPr>
+          <w:rtl w:val="0"/>
+        </w:rPr>
+      </w:r>
+    </w:p>
+    <w:p>
+      <w:pPr>
+        <w:rPr/>
+      </w:pPr>
+      <w:r>
+        <w:rPr>
+          <w:rtl w:val="0"/>
+        </w:rPr>
         <w:t xml:space="preserve">Podremos observar algo similar a esto:</w:t>
       </w:r>
     </w:p>
     <w:p>
       <w:pPr>
+        <w:jc w:val="center"/>
+        <w:rPr/>
+      </w:pPr>
+      <w:r>
+        <w:rPr>
+          <w:rtl w:val="0"/>
+        </w:rPr>
+      </w:r>
+    </w:p>
+    <w:p>
+      <w:pPr>
+        <w:jc w:val="center"/>
         <w:rPr/>
       </w:pPr>
       <w:r>
         <w:rPr/>
         <w:drawing>
           <wp:inline distB="114300" distT="114300" distL="114300" distR="114300">
-            <wp:extent cx="6120000" cy="3009900"/>
+            <wp:extent cx="4132988" cy="2031142"/>
             <wp:effectExtent b="0" l="0" r="0" t="0"/>
             <wp:docPr id="2" name="image5.png"/>
             <a:graphic>
@@ -4311,7 +4687,7 @@
                     <pic:cNvPicPr preferRelativeResize="0"/>
                   </pic:nvPicPr>
                   <pic:blipFill>
-                    <a:blip r:embed="rId16"/>
+                    <a:blip r:embed="rId20"/>
                     <a:srcRect b="0" l="0" r="0" t="0"/>
                     <a:stretch>
                       <a:fillRect/>
@@ -4320,7 +4696,7 @@
                   <pic:spPr>
                     <a:xfrm>
                       <a:off x="0" y="0"/>
-                      <a:ext cx="6120000" cy="3009900"/>
+                      <a:ext cx="4132988" cy="2031142"/>
                     </a:xfrm>
                     <a:prstGeom prst="rect"/>
                     <a:ln/>
@@ -4342,7 +4718,7 @@
         <w:pStyle w:val="Heading1"/>
         <w:numPr>
           <w:ilvl w:val="0"/>
-          <w:numId w:val="1"/>
+          <w:numId w:val="3"/>
         </w:numPr>
         <w:ind w:left="576"/>
         <w:jc w:val="both"/>
@@ -4385,7 +4761,7 @@
         </w:rPr>
         <w:t xml:space="preserve"> </w:t>
       </w:r>
-      <w:hyperlink r:id="rId17">
+      <w:hyperlink r:id="rId21">
         <w:r>
           <w:rPr>
             <w:color w:val="1155cc"/>
@@ -4418,7 +4794,7 @@
         <w:ind w:firstLine="113"/>
         <w:rPr/>
       </w:pPr>
-      <w:hyperlink r:id="rId18">
+      <w:hyperlink r:id="rId22">
         <w:r>
           <w:rPr>
             <w:color w:val="1155cc"/>
@@ -4434,22 +4810,11 @@
         </w:rPr>
       </w:r>
     </w:p>
-    <w:p>
-      <w:pPr>
-        <w:ind w:firstLine="113"/>
-        <w:rPr/>
-      </w:pPr>
-      <w:r>
-        <w:rPr>
-          <w:rtl w:val="0"/>
-        </w:rPr>
-      </w:r>
-    </w:p>
     <w:sectPr>
-      <w:headerReference r:id="rId19" w:type="default"/>
-      <w:headerReference r:id="rId20" w:type="first"/>
-      <w:footerReference r:id="rId21" w:type="default"/>
-      <w:footerReference r:id="rId22" w:type="first"/>
+      <w:headerReference r:id="rId23" w:type="default"/>
+      <w:headerReference r:id="rId24" w:type="first"/>
+      <w:footerReference r:id="rId25" w:type="default"/>
+      <w:footerReference r:id="rId26" w:type="first"/>
       <w:pgSz w:h="16838" w:w="11906" w:orient="portrait"/>
       <w:pgMar w:bottom="1133.8582677165355" w:top="1133.8582677165355" w:left="1133.8582677165355" w:right="1133.8582677165355" w:header="0" w:footer="0"/>
       <w:pgNumType w:start="1"/>
@@ -4650,6 +5015,226 @@
   <w:abstractNum w:abstractNumId="1">
     <w:lvl w:ilvl="0">
       <w:start w:val="1"/>
+      <w:numFmt w:val="bullet"/>
+      <w:lvlText w:val="●"/>
+      <w:lvlJc w:val="left"/>
+      <w:pPr>
+        <w:ind w:left="720" w:hanging="360"/>
+      </w:pPr>
+      <w:rPr>
+        <w:u w:val="none"/>
+      </w:rPr>
+    </w:lvl>
+    <w:lvl w:ilvl="1">
+      <w:start w:val="1"/>
+      <w:numFmt w:val="bullet"/>
+      <w:lvlText w:val="○"/>
+      <w:lvlJc w:val="left"/>
+      <w:pPr>
+        <w:ind w:left="1440" w:hanging="360"/>
+      </w:pPr>
+      <w:rPr>
+        <w:u w:val="none"/>
+      </w:rPr>
+    </w:lvl>
+    <w:lvl w:ilvl="2">
+      <w:start w:val="1"/>
+      <w:numFmt w:val="bullet"/>
+      <w:lvlText w:val="■"/>
+      <w:lvlJc w:val="left"/>
+      <w:pPr>
+        <w:ind w:left="2160" w:hanging="360"/>
+      </w:pPr>
+      <w:rPr>
+        <w:u w:val="none"/>
+      </w:rPr>
+    </w:lvl>
+    <w:lvl w:ilvl="3">
+      <w:start w:val="1"/>
+      <w:numFmt w:val="bullet"/>
+      <w:lvlText w:val="●"/>
+      <w:lvlJc w:val="left"/>
+      <w:pPr>
+        <w:ind w:left="2880" w:hanging="360"/>
+      </w:pPr>
+      <w:rPr>
+        <w:u w:val="none"/>
+      </w:rPr>
+    </w:lvl>
+    <w:lvl w:ilvl="4">
+      <w:start w:val="1"/>
+      <w:numFmt w:val="bullet"/>
+      <w:lvlText w:val="○"/>
+      <w:lvlJc w:val="left"/>
+      <w:pPr>
+        <w:ind w:left="3600" w:hanging="360"/>
+      </w:pPr>
+      <w:rPr>
+        <w:u w:val="none"/>
+      </w:rPr>
+    </w:lvl>
+    <w:lvl w:ilvl="5">
+      <w:start w:val="1"/>
+      <w:numFmt w:val="bullet"/>
+      <w:lvlText w:val="■"/>
+      <w:lvlJc w:val="left"/>
+      <w:pPr>
+        <w:ind w:left="4320" w:hanging="360"/>
+      </w:pPr>
+      <w:rPr>
+        <w:u w:val="none"/>
+      </w:rPr>
+    </w:lvl>
+    <w:lvl w:ilvl="6">
+      <w:start w:val="1"/>
+      <w:numFmt w:val="bullet"/>
+      <w:lvlText w:val="●"/>
+      <w:lvlJc w:val="left"/>
+      <w:pPr>
+        <w:ind w:left="5040" w:hanging="360"/>
+      </w:pPr>
+      <w:rPr>
+        <w:u w:val="none"/>
+      </w:rPr>
+    </w:lvl>
+    <w:lvl w:ilvl="7">
+      <w:start w:val="1"/>
+      <w:numFmt w:val="bullet"/>
+      <w:lvlText w:val="○"/>
+      <w:lvlJc w:val="left"/>
+      <w:pPr>
+        <w:ind w:left="5760" w:hanging="360"/>
+      </w:pPr>
+      <w:rPr>
+        <w:u w:val="none"/>
+      </w:rPr>
+    </w:lvl>
+    <w:lvl w:ilvl="8">
+      <w:start w:val="1"/>
+      <w:numFmt w:val="bullet"/>
+      <w:lvlText w:val="■"/>
+      <w:lvlJc w:val="left"/>
+      <w:pPr>
+        <w:ind w:left="6480" w:hanging="360"/>
+      </w:pPr>
+      <w:rPr>
+        <w:u w:val="none"/>
+      </w:rPr>
+    </w:lvl>
+  </w:abstractNum>
+  <w:abstractNum w:abstractNumId="2">
+    <w:lvl w:ilvl="0">
+      <w:start w:val="1"/>
+      <w:numFmt w:val="bullet"/>
+      <w:lvlText w:val="●"/>
+      <w:lvlJc w:val="left"/>
+      <w:pPr>
+        <w:ind w:left="720" w:hanging="360"/>
+      </w:pPr>
+      <w:rPr>
+        <w:u w:val="none"/>
+      </w:rPr>
+    </w:lvl>
+    <w:lvl w:ilvl="1">
+      <w:start w:val="1"/>
+      <w:numFmt w:val="bullet"/>
+      <w:lvlText w:val="○"/>
+      <w:lvlJc w:val="left"/>
+      <w:pPr>
+        <w:ind w:left="1440" w:hanging="360"/>
+      </w:pPr>
+      <w:rPr>
+        <w:u w:val="none"/>
+      </w:rPr>
+    </w:lvl>
+    <w:lvl w:ilvl="2">
+      <w:start w:val="1"/>
+      <w:numFmt w:val="bullet"/>
+      <w:lvlText w:val="■"/>
+      <w:lvlJc w:val="left"/>
+      <w:pPr>
+        <w:ind w:left="2160" w:hanging="360"/>
+      </w:pPr>
+      <w:rPr>
+        <w:u w:val="none"/>
+      </w:rPr>
+    </w:lvl>
+    <w:lvl w:ilvl="3">
+      <w:start w:val="1"/>
+      <w:numFmt w:val="bullet"/>
+      <w:lvlText w:val="●"/>
+      <w:lvlJc w:val="left"/>
+      <w:pPr>
+        <w:ind w:left="2880" w:hanging="360"/>
+      </w:pPr>
+      <w:rPr>
+        <w:u w:val="none"/>
+      </w:rPr>
+    </w:lvl>
+    <w:lvl w:ilvl="4">
+      <w:start w:val="1"/>
+      <w:numFmt w:val="bullet"/>
+      <w:lvlText w:val="○"/>
+      <w:lvlJc w:val="left"/>
+      <w:pPr>
+        <w:ind w:left="3600" w:hanging="360"/>
+      </w:pPr>
+      <w:rPr>
+        <w:u w:val="none"/>
+      </w:rPr>
+    </w:lvl>
+    <w:lvl w:ilvl="5">
+      <w:start w:val="1"/>
+      <w:numFmt w:val="bullet"/>
+      <w:lvlText w:val="■"/>
+      <w:lvlJc w:val="left"/>
+      <w:pPr>
+        <w:ind w:left="4320" w:hanging="360"/>
+      </w:pPr>
+      <w:rPr>
+        <w:u w:val="none"/>
+      </w:rPr>
+    </w:lvl>
+    <w:lvl w:ilvl="6">
+      <w:start w:val="1"/>
+      <w:numFmt w:val="bullet"/>
+      <w:lvlText w:val="●"/>
+      <w:lvlJc w:val="left"/>
+      <w:pPr>
+        <w:ind w:left="5040" w:hanging="360"/>
+      </w:pPr>
+      <w:rPr>
+        <w:u w:val="none"/>
+      </w:rPr>
+    </w:lvl>
+    <w:lvl w:ilvl="7">
+      <w:start w:val="1"/>
+      <w:numFmt w:val="bullet"/>
+      <w:lvlText w:val="○"/>
+      <w:lvlJc w:val="left"/>
+      <w:pPr>
+        <w:ind w:left="5760" w:hanging="360"/>
+      </w:pPr>
+      <w:rPr>
+        <w:u w:val="none"/>
+      </w:rPr>
+    </w:lvl>
+    <w:lvl w:ilvl="8">
+      <w:start w:val="1"/>
+      <w:numFmt w:val="bullet"/>
+      <w:lvlText w:val="■"/>
+      <w:lvlJc w:val="left"/>
+      <w:pPr>
+        <w:ind w:left="6480" w:hanging="360"/>
+      </w:pPr>
+      <w:rPr>
+        <w:u w:val="none"/>
+      </w:rPr>
+    </w:lvl>
+  </w:abstractNum>
+  <w:abstractNum w:abstractNumId="3">
+    <w:lvl w:ilvl="0">
+      <w:start w:val="1"/>
       <w:numFmt w:val="decimal"/>
       <w:lvlText w:val="%1."/>
       <w:lvlJc w:val="left"/>
@@ -4741,6 +5326,12 @@
   </w:abstractNum>
   <w:num w:numId="1">
     <w:abstractNumId w:val="1"/>
+  </w:num>
+  <w:num w:numId="2">
+    <w:abstractNumId w:val="2"/>
+  </w:num>
+  <w:num w:numId="3">
+    <w:abstractNumId w:val="3"/>
   </w:num>
 </w:numbering>
 </file>

</xml_diff>